<commit_message>
final report part 2
</commit_message>
<xml_diff>
--- a/最终报告中文及翻译.docx
+++ b/最终报告中文及翻译.docx
@@ -871,7 +871,6 @@
     <w:p/>
     <w:p>
       <w:bookmarkStart w:id="2" w:name="_Hlk512263136"/>
-      <w:bookmarkStart w:id="3" w:name="_GoBack"/>
       <w:r>
         <w:t>Abstract part. It’s aiming at introducing the purpose of the project and giving a brief</w:t>
       </w:r>
@@ -885,13 +884,7 @@
         <w:t>description of the implement of my system.</w:t>
       </w:r>
     </w:p>
-    <w:p>
-      <w:pPr>
-        <w:rPr>
-          <w:rFonts w:hint="eastAsia"/>
-        </w:rPr>
-      </w:pPr>
-    </w:p>
+    <w:p/>
     <w:p>
       <w:r>
         <w:t>Introduction part. It shows the motivation</w:t>
@@ -900,122 +893,2095 @@
         <w:t xml:space="preserve"> and purpose</w:t>
       </w:r>
       <w:r>
-        <w:t xml:space="preserve"> to do </w:t>
+        <w:t xml:space="preserve"> to do this project</w:t>
+      </w:r>
+      <w:r>
+        <w:t>. It also concludes the technical context of this project which introduces the related technologies of this project. And it shows the setting goals of this project and what I have done to now.</w:t>
+      </w:r>
+    </w:p>
+    <w:p/>
+    <w:p>
+      <w:r>
+        <w:t>Background part. It describes the relevant background of this project. It gives a brief</w:t>
+      </w:r>
+      <w:r>
+        <w:rPr>
+          <w:rFonts w:hint="eastAsia"/>
+        </w:rPr>
+        <w:t xml:space="preserve"> </w:t>
+      </w:r>
+      <w:r>
+        <w:t xml:space="preserve">introduction to the target website – sparkspace, </w:t>
+      </w:r>
+      <w:r>
+        <w:t>and related technologies and related tools of this project.</w:t>
+      </w:r>
+    </w:p>
+    <w:p/>
+    <w:p>
+      <w:r>
+        <w:t>Design and implementation part. It’s the core part of my report. It includes the prototype</w:t>
+      </w:r>
+      <w:r>
+        <w:t xml:space="preserve"> design for this project</w:t>
+      </w:r>
+      <w:r>
+        <w:t>,</w:t>
+      </w:r>
+      <w:r>
+        <w:t xml:space="preserve"> the</w:t>
+      </w:r>
+      <w:r>
+        <w:t xml:space="preserve"> requirement analysis, </w:t>
+      </w:r>
+      <w:r>
+        <w:t>and the implementation of this project.</w:t>
+      </w:r>
+    </w:p>
+    <w:p/>
+    <w:p>
+      <w:r>
+        <w:t xml:space="preserve">Result and discussions part. This part shows the screenshot of this </w:t>
+      </w:r>
+      <w:r>
+        <w:t>project</w:t>
+      </w:r>
+      <w:r>
+        <w:t xml:space="preserve"> and the tested results</w:t>
+      </w:r>
+      <w:r>
+        <w:rPr>
+          <w:rFonts w:hint="eastAsia"/>
+        </w:rPr>
+        <w:t xml:space="preserve"> </w:t>
+      </w:r>
+      <w:r>
+        <w:t xml:space="preserve">after testing </w:t>
       </w:r>
       <w:r>
         <w:t>this project</w:t>
       </w:r>
       <w:r>
-        <w:t>. It also concludes the technical context of this project which introduces the related technologies of this project. And it shows the setting goals of this project and what I have done to now.</w:t>
-      </w:r>
-    </w:p>
-    <w:p>
-      <w:pPr>
-        <w:rPr>
-          <w:rFonts w:hint="eastAsia"/>
-        </w:rPr>
-      </w:pPr>
-    </w:p>
-    <w:p>
-      <w:r>
-        <w:t>Background part. It describes the relevant background of this project. It gives a brief</w:t>
-      </w:r>
-      <w:r>
-        <w:rPr>
-          <w:rFonts w:hint="eastAsia"/>
+        <w:t>.</w:t>
+      </w:r>
+    </w:p>
+    <w:p/>
+    <w:p>
+      <w:r>
+        <w:t>Conclusion and further work part. This part will give a whole result of my final project and</w:t>
+      </w:r>
+    </w:p>
+    <w:p>
+      <w:r>
+        <w:t>give some parts that can be extended in the future.</w:t>
+      </w:r>
+      <w:bookmarkEnd w:id="2"/>
+    </w:p>
+    <w:p/>
+    <w:p/>
+    <w:p>
+      <w:pPr>
+        <w:rPr>
+          <w:b/>
+          <w:color w:val="FF0000"/>
+          <w:sz w:val="36"/>
+          <w:szCs w:val="36"/>
+        </w:rPr>
+      </w:pPr>
+      <w:r>
+        <w:rPr>
+          <w:rFonts w:hint="eastAsia"/>
+          <w:b/>
+          <w:color w:val="FF0000"/>
+          <w:sz w:val="36"/>
+          <w:szCs w:val="36"/>
+        </w:rPr>
+        <w:t>B</w:t>
+      </w:r>
+      <w:r>
+        <w:rPr>
+          <w:b/>
+          <w:color w:val="FF0000"/>
+          <w:sz w:val="36"/>
+          <w:szCs w:val="36"/>
+        </w:rPr>
+        <w:t xml:space="preserve">ackground </w:t>
+      </w:r>
+      <w:r>
+        <w:rPr>
+          <w:rFonts w:hint="eastAsia"/>
+          <w:b/>
+          <w:color w:val="FF0000"/>
+          <w:sz w:val="36"/>
+          <w:szCs w:val="36"/>
+        </w:rPr>
+        <w:t>要求：</w:t>
+      </w:r>
+    </w:p>
+    <w:p>
+      <w:pPr>
+        <w:pStyle w:val="a9"/>
+        <w:spacing w:line="360" w:lineRule="auto"/>
+      </w:pPr>
+      <w:r>
+        <w:t>In this part of the report, you should give all the relevant background information about your project. Remember that your reader will not necessarily know the background technology you are using, so it is worthwhile to let them know.</w:t>
+      </w:r>
+    </w:p>
+    <w:p>
+      <w:pPr>
+        <w:pStyle w:val="a9"/>
+        <w:spacing w:line="360" w:lineRule="auto"/>
+      </w:pPr>
+      <w:r>
+        <w:t>Also if your project is a research project, this is a good place to put down the related work or state of the art in the area – what the others have done? And why your research is novel?</w:t>
+      </w:r>
+    </w:p>
+    <w:p>
+      <w:pPr>
+        <w:pStyle w:val="a9"/>
+        <w:spacing w:line="360" w:lineRule="auto"/>
+      </w:pPr>
+      <w:r>
+        <w:t>But don’t make the background 20 pages long with every detail. It should be relevant to your project, with all the necessary information, written nicely and crisply.</w:t>
+      </w:r>
+    </w:p>
+    <w:p>
+      <w:pPr>
+        <w:rPr>
+          <w:szCs w:val="21"/>
+          <w:lang w:val="en-GB"/>
+        </w:rPr>
+      </w:pPr>
+    </w:p>
+    <w:p>
+      <w:pPr>
+        <w:rPr>
+          <w:szCs w:val="21"/>
+          <w:lang w:val="en-GB"/>
+        </w:rPr>
+      </w:pPr>
+    </w:p>
+    <w:p>
+      <w:pPr>
+        <w:rPr>
+          <w:szCs w:val="21"/>
+          <w:lang w:val="en-GB"/>
+        </w:rPr>
+      </w:pPr>
+    </w:p>
+    <w:p>
+      <w:pPr>
+        <w:rPr>
+          <w:szCs w:val="21"/>
+          <w:lang w:val="en-GB"/>
+        </w:rPr>
+      </w:pPr>
+    </w:p>
+    <w:p>
+      <w:pPr>
+        <w:rPr>
+          <w:szCs w:val="21"/>
+          <w:lang w:val="en-GB"/>
+        </w:rPr>
+      </w:pPr>
+    </w:p>
+    <w:p>
+      <w:pPr>
+        <w:rPr>
+          <w:szCs w:val="21"/>
+          <w:lang w:val="en-GB"/>
+        </w:rPr>
+      </w:pPr>
+    </w:p>
+    <w:p>
+      <w:pPr>
+        <w:rPr>
+          <w:szCs w:val="21"/>
+          <w:lang w:val="en-GB"/>
+        </w:rPr>
+      </w:pPr>
+      <w:r>
+        <w:rPr>
+          <w:rFonts w:hint="eastAsia"/>
+          <w:szCs w:val="21"/>
+          <w:lang w:val="en-GB"/>
+        </w:rPr>
+        <w:lastRenderedPageBreak/>
+        <w:t>火花空间：</w:t>
+      </w:r>
+    </w:p>
+    <w:p>
+      <w:pPr>
+        <w:rPr>
+          <w:szCs w:val="21"/>
+          <w:lang w:val="en-GB"/>
+        </w:rPr>
+      </w:pPr>
+      <w:r>
+        <w:rPr>
+          <w:rFonts w:hint="eastAsia"/>
+          <w:szCs w:val="21"/>
+          <w:lang w:val="en-GB"/>
+        </w:rPr>
+        <w:t>由于我的项目的设计风格和实际应用都是为了服务网站火花空间</w:t>
+      </w:r>
+      <w:hyperlink r:id="rId10" w:history="1">
+        <w:r>
+          <w:rPr>
+            <w:rStyle w:val="a7"/>
+            <w:rFonts w:hint="eastAsia"/>
+            <w:szCs w:val="21"/>
+            <w:lang w:val="en-GB"/>
+          </w:rPr>
+          <w:t>www.oursparkspace.cn</w:t>
+        </w:r>
+      </w:hyperlink>
+      <w:r>
+        <w:rPr>
+          <w:rFonts w:hint="eastAsia"/>
+          <w:szCs w:val="21"/>
+          <w:lang w:val="en-GB"/>
+        </w:rPr>
+        <w:t>的，并且这个名词在前文也出现了多次。所以，在这里对其进行一个系统的介绍是很有必要的。</w:t>
+      </w:r>
+    </w:p>
+    <w:p>
+      <w:pPr>
+        <w:rPr>
+          <w:szCs w:val="21"/>
+          <w:lang w:val="en-GB"/>
+        </w:rPr>
+      </w:pPr>
+      <w:r>
+        <w:rPr>
+          <w:rFonts w:hint="eastAsia"/>
+          <w:szCs w:val="21"/>
+          <w:lang w:val="en-GB"/>
+        </w:rPr>
+        <w:t>火花空间是一个旨在尽快帮助大一新生建立工程认知的项目自学式平台。在这个平台上，主要有</w:t>
+      </w:r>
+      <w:r>
+        <w:rPr>
+          <w:rFonts w:hint="eastAsia"/>
+          <w:szCs w:val="21"/>
+          <w:lang w:val="en-GB"/>
+        </w:rPr>
+        <w:t>几个大的模块，都是为了方便大一新生们进行自学而开发的。由于之前此网站的服务对象还是以北京邮电大学信息与通信工程学院大一新生为主的，所以各个模块的内容都比较具有专业性和针对性。</w:t>
+      </w:r>
+    </w:p>
+    <w:p>
+      <w:pPr>
+        <w:rPr>
+          <w:szCs w:val="21"/>
+          <w:lang w:val="en-GB"/>
+        </w:rPr>
+      </w:pPr>
+    </w:p>
+    <w:p>
+      <w:pPr>
+        <w:rPr>
+          <w:szCs w:val="21"/>
+          <w:lang w:val="en-GB"/>
+        </w:rPr>
+      </w:pPr>
+      <w:r>
+        <w:rPr>
+          <w:rFonts w:hint="eastAsia"/>
+          <w:szCs w:val="21"/>
+          <w:lang w:val="en-GB"/>
+        </w:rPr>
+        <w:t>第一个重要的模块是wiki模块，它里面包含了很多的词条，主要针对的是新生的一些课程的相关内容，为了帮助新生进行理解性的自主学习。第二个模块是问答模块。这个模块有两个重要的作用，第一个是提供一个帮助大一新生解决问题的途径。第二个是帮助大一新生们培养这种协作学习的学习方式，希望以此达到提升他们学习效率的目的。第三个重要的模块叫做项目。这个模块中提供了很多优秀学生自己做的实验的</w:t>
+      </w:r>
+      <w:r>
+        <w:rPr>
+          <w:rFonts w:hint="eastAsia"/>
+          <w:szCs w:val="21"/>
+          <w:lang w:val="en-GB"/>
+        </w:rPr>
+        <w:t>教程关于</w:t>
+      </w:r>
+      <w:r>
+        <w:rPr>
+          <w:rFonts w:hint="eastAsia"/>
+          <w:szCs w:val="21"/>
+          <w:lang w:val="en-GB"/>
+        </w:rPr>
+        <w:t>整个实验流程及细节。</w:t>
+      </w:r>
+      <w:r>
+        <w:rPr>
+          <w:rFonts w:hint="eastAsia"/>
+          <w:szCs w:val="21"/>
+          <w:lang w:val="en-GB"/>
+        </w:rPr>
+        <w:t>也有平台自主筛选的优秀教程，目的是帮助学生们通过自学去完成一个个小的项目。最后一个重要的模块是群组模块，这个模块不提供任何学习内容。主要是用于提供一个辅助管理</w:t>
+      </w:r>
+      <w:r>
+        <w:rPr>
+          <w:rFonts w:hint="eastAsia"/>
+          <w:szCs w:val="21"/>
+          <w:lang w:val="en-GB"/>
+        </w:rPr>
+        <w:t>以此达到提升</w:t>
+      </w:r>
+      <w:r>
+        <w:rPr>
+          <w:rFonts w:hint="eastAsia"/>
+          <w:szCs w:val="21"/>
+          <w:lang w:val="en-GB"/>
+        </w:rPr>
+        <w:t>学生学习</w:t>
+      </w:r>
+      <w:r>
+        <w:rPr>
+          <w:rFonts w:hint="eastAsia"/>
+          <w:szCs w:val="21"/>
+          <w:lang w:val="en-GB"/>
+        </w:rPr>
+        <w:t>效率</w:t>
+      </w:r>
+      <w:r>
+        <w:rPr>
+          <w:rFonts w:hint="eastAsia"/>
+          <w:szCs w:val="21"/>
+          <w:lang w:val="en-GB"/>
+        </w:rPr>
+        <w:t>的方式，教师通过建立群组，把参与课程的学生拉近一个群中，然后可以定期发布任务，督促学生学习监督学习进度。</w:t>
+      </w:r>
+    </w:p>
+    <w:p>
+      <w:pPr>
+        <w:rPr>
+          <w:szCs w:val="21"/>
+          <w:lang w:val="en-GB"/>
+        </w:rPr>
+      </w:pPr>
+    </w:p>
+    <w:p>
+      <w:pPr>
+        <w:rPr>
+          <w:szCs w:val="21"/>
+          <w:lang w:val="en-GB"/>
+        </w:rPr>
+      </w:pPr>
+      <w:r>
+        <w:rPr>
+          <w:rFonts w:hint="eastAsia"/>
+          <w:szCs w:val="21"/>
+          <w:lang w:val="en-GB"/>
+        </w:rPr>
+        <w:t>我所开发的数据获取和统计模块也位于这个</w:t>
+      </w:r>
+      <w:r>
+        <w:rPr>
+          <w:rFonts w:hint="eastAsia"/>
+          <w:szCs w:val="21"/>
+          <w:lang w:val="en-GB"/>
+        </w:rPr>
+        <w:t>群组</w:t>
+      </w:r>
+      <w:r>
+        <w:rPr>
+          <w:rFonts w:hint="eastAsia"/>
+          <w:szCs w:val="21"/>
+          <w:lang w:val="en-GB"/>
+        </w:rPr>
+        <w:t>的模块中，目的就是为了方便教师们对自己课程中的学生的学习效果有一个更加直观的了解。以便于方便教师们对自身课程进行改进</w:t>
+      </w:r>
+      <w:r>
+        <w:rPr>
+          <w:rFonts w:hint="eastAsia"/>
+          <w:szCs w:val="21"/>
+          <w:lang w:val="en-GB"/>
+        </w:rPr>
+        <w:t>，同时可以为群组中的学生提供更加有针对性的教学指导，从而达到提升学生自学效率的目的。</w:t>
+      </w:r>
+    </w:p>
+    <w:p>
+      <w:pPr>
+        <w:rPr>
+          <w:szCs w:val="21"/>
+          <w:lang w:val="en-GB"/>
+        </w:rPr>
+      </w:pPr>
+    </w:p>
+    <w:p>
+      <w:pPr>
+        <w:rPr>
+          <w:szCs w:val="21"/>
+          <w:lang w:val="en-GB"/>
+        </w:rPr>
+      </w:pPr>
+      <w:bookmarkStart w:id="3" w:name="_Hlk512342351"/>
+      <w:r>
+        <w:rPr>
+          <w:szCs w:val="21"/>
+          <w:lang w:val="en-GB"/>
+        </w:rPr>
+        <w:t xml:space="preserve">Because my project's design style and practical application are all to serve the </w:t>
+      </w:r>
+      <w:r>
+        <w:rPr>
+          <w:rFonts w:hint="eastAsia"/>
+          <w:szCs w:val="21"/>
+          <w:lang w:val="en-GB"/>
+        </w:rPr>
+        <w:t>web</w:t>
+      </w:r>
+      <w:r>
+        <w:rPr>
+          <w:szCs w:val="21"/>
+          <w:lang w:val="en-GB"/>
+        </w:rPr>
+        <w:t>site SparkSpace that</w:t>
+      </w:r>
+      <w:r>
+        <w:rPr>
+          <w:szCs w:val="21"/>
+          <w:lang w:val="en-GB"/>
+        </w:rPr>
+        <w:t xml:space="preserve"> www.oursparkspace.cn, and this </w:t>
+      </w:r>
+      <w:r>
+        <w:rPr>
+          <w:szCs w:val="21"/>
+          <w:lang w:val="en-GB"/>
+        </w:rPr>
+        <w:t>website</w:t>
+      </w:r>
+      <w:r>
+        <w:rPr>
+          <w:szCs w:val="21"/>
+          <w:lang w:val="en-GB"/>
+        </w:rPr>
+        <w:t xml:space="preserve"> has appeared many times in the previous article. Therefore, it is necessary to </w:t>
+      </w:r>
+      <w:r>
+        <w:rPr>
+          <w:szCs w:val="21"/>
+          <w:lang w:val="en-GB"/>
+        </w:rPr>
+        <w:t xml:space="preserve">do an </w:t>
+      </w:r>
+      <w:r>
+        <w:rPr>
+          <w:szCs w:val="21"/>
+          <w:lang w:val="en-GB"/>
+        </w:rPr>
+        <w:t>introduc</w:t>
+      </w:r>
+      <w:r>
+        <w:rPr>
+          <w:szCs w:val="21"/>
+          <w:lang w:val="en-GB"/>
+        </w:rPr>
+        <w:t>tion for this website</w:t>
+      </w:r>
+      <w:r>
+        <w:rPr>
+          <w:szCs w:val="21"/>
+          <w:lang w:val="en-GB"/>
+        </w:rPr>
+        <w:t xml:space="preserve"> here.</w:t>
+      </w:r>
+    </w:p>
+    <w:p>
+      <w:pPr>
+        <w:rPr>
+          <w:rFonts w:hint="eastAsia"/>
+          <w:szCs w:val="21"/>
+          <w:lang w:val="en-GB"/>
+        </w:rPr>
+      </w:pPr>
+    </w:p>
+    <w:p>
+      <w:pPr>
+        <w:rPr>
+          <w:szCs w:val="21"/>
+          <w:lang w:val="en-GB"/>
+        </w:rPr>
+      </w:pPr>
+      <w:r>
+        <w:rPr>
+          <w:szCs w:val="21"/>
+          <w:lang w:val="en-GB"/>
+        </w:rPr>
+        <w:t xml:space="preserve">SparksSpace is a project self-study platform designed to help freshmen build engineering awareness as quickly as possible. On this platform, there are mainly several large modules that are all developed to facilitate the freshmen's self-study. As the </w:t>
+      </w:r>
+      <w:r>
+        <w:rPr>
+          <w:szCs w:val="21"/>
+          <w:lang w:val="en-GB"/>
+        </w:rPr>
+        <w:t xml:space="preserve">mainly </w:t>
+      </w:r>
+      <w:r>
+        <w:rPr>
+          <w:szCs w:val="21"/>
+          <w:lang w:val="en-GB"/>
+        </w:rPr>
+        <w:t>service object of this website is still based on the freshman of the School of Information and Communication Engineering of Beijing University of Posts and Telecommunications, the content of each module is more professional and pertinent</w:t>
+      </w:r>
+      <w:r>
+        <w:rPr>
+          <w:szCs w:val="21"/>
+          <w:lang w:val="en-GB"/>
+        </w:rPr>
+        <w:t xml:space="preserve"> for the students in this major</w:t>
+      </w:r>
+      <w:r>
+        <w:rPr>
+          <w:szCs w:val="21"/>
+          <w:lang w:val="en-GB"/>
+        </w:rPr>
+        <w:t>.</w:t>
+      </w:r>
+    </w:p>
+    <w:p>
+      <w:pPr>
+        <w:rPr>
+          <w:szCs w:val="21"/>
+          <w:lang w:val="en-GB"/>
+        </w:rPr>
+      </w:pPr>
+    </w:p>
+    <w:p>
+      <w:pPr>
+        <w:rPr>
+          <w:szCs w:val="21"/>
+          <w:lang w:val="en-GB"/>
+        </w:rPr>
+      </w:pPr>
+      <w:r>
+        <w:rPr>
+          <w:szCs w:val="21"/>
+          <w:lang w:val="en-GB"/>
+        </w:rPr>
+        <w:t xml:space="preserve">The first important module is the wiki module, which contains a lot of entries, mainly for the relevant content of some freshmen's courses, in order to help freshmen understand autonomous learning. The second module is the question and answer module. This module has two important roles. The first one is to provide a way to help freshmen solve problems. The second is to help freshmen develop this collaborative learning approach, hoping to improve their learning efficiency. The third important module is called the project. This module provides many tutorials </w:t>
+      </w:r>
+      <w:r>
+        <w:rPr>
+          <w:szCs w:val="21"/>
+          <w:lang w:val="en-GB"/>
+        </w:rPr>
+        <w:t>of the process and details of some projects which were finished by the outstanding</w:t>
+      </w:r>
+      <w:r>
+        <w:rPr>
+          <w:szCs w:val="21"/>
+          <w:lang w:val="en-GB"/>
+        </w:rPr>
+        <w:t xml:space="preserve"> students. There are also excellent tutorials for platform self-selection. The purpose is to help students </w:t>
+      </w:r>
+      <w:r>
+        <w:rPr>
+          <w:szCs w:val="21"/>
+          <w:lang w:val="en-GB"/>
+        </w:rPr>
+        <w:t xml:space="preserve">learn how to </w:t>
+      </w:r>
+      <w:r>
+        <w:rPr>
+          <w:szCs w:val="21"/>
+          <w:lang w:val="en-GB"/>
+        </w:rPr>
+        <w:t xml:space="preserve">complete a small project by self-study. The last important module is the group module, which does not provide any learning content. </w:t>
+      </w:r>
+      <w:r>
+        <w:rPr>
+          <w:szCs w:val="21"/>
+          <w:lang w:val="en-GB"/>
+        </w:rPr>
+        <w:lastRenderedPageBreak/>
+        <w:t>It is mainly used to provide an auxiliary management to improve students' learning efficiency. Teachers establish groups to bring students involved in a course closer to one group. Then they can regularly publish tasks to urge students to learn and supervise their progress.</w:t>
+      </w:r>
+    </w:p>
+    <w:p>
+      <w:pPr>
+        <w:rPr>
+          <w:szCs w:val="21"/>
+          <w:lang w:val="en-GB"/>
+        </w:rPr>
+      </w:pPr>
+    </w:p>
+    <w:p>
+      <w:pPr>
+        <w:rPr>
+          <w:szCs w:val="21"/>
+          <w:lang w:val="en-GB"/>
+        </w:rPr>
+      </w:pPr>
+      <w:r>
+        <w:rPr>
+          <w:szCs w:val="21"/>
+          <w:lang w:val="en-GB"/>
+        </w:rPr>
+        <w:t>The data acquisition and statistics module that I developed is also located in the module of this group. The purpose is to facilitate the teachers to have a more intuitive understanding of the learning effect of the students in their own curriculum. In order to facilitate teachers to improve their own curriculum, they can provide more targeted teaching guidance for students in the group, so as to achieve the purpose of improving student self-learning efficiency.</w:t>
+      </w:r>
+      <w:bookmarkEnd w:id="3"/>
+    </w:p>
+    <w:p>
+      <w:pPr>
+        <w:rPr>
+          <w:szCs w:val="21"/>
+          <w:lang w:val="en-GB"/>
+        </w:rPr>
+      </w:pPr>
+    </w:p>
+    <w:p>
+      <w:pPr>
+        <w:rPr>
+          <w:color w:val="FF0000"/>
+          <w:szCs w:val="21"/>
+          <w:lang w:val="en-GB"/>
+        </w:rPr>
+      </w:pPr>
+      <w:r>
+        <w:rPr>
+          <w:rFonts w:hint="eastAsia"/>
+          <w:color w:val="FF0000"/>
+          <w:szCs w:val="21"/>
+          <w:lang w:val="en-GB"/>
+        </w:rPr>
+        <w:t>项目中的用户行为</w:t>
+      </w:r>
+    </w:p>
+    <w:p>
+      <w:pPr>
+        <w:rPr>
+          <w:color w:val="FF0000"/>
+          <w:szCs w:val="21"/>
+          <w:lang w:val="en-GB"/>
+        </w:rPr>
+      </w:pPr>
+      <w:r>
+        <w:rPr>
+          <w:rFonts w:hint="eastAsia"/>
+          <w:color w:val="FF0000"/>
+          <w:szCs w:val="21"/>
+          <w:lang w:val="en-GB"/>
+        </w:rPr>
+        <w:t>由于本项目的目的就是为了获取和统计基于网站</w:t>
+      </w:r>
+      <w:hyperlink r:id="rId11" w:history="1">
+        <w:r>
+          <w:rPr>
+            <w:rStyle w:val="a7"/>
+            <w:rFonts w:hint="eastAsia"/>
+            <w:color w:val="FF0000"/>
+            <w:szCs w:val="21"/>
+            <w:lang w:val="en-GB"/>
+          </w:rPr>
+          <w:t>www</w:t>
+        </w:r>
+        <w:r>
+          <w:rPr>
+            <w:rStyle w:val="a7"/>
+            <w:color w:val="FF0000"/>
+            <w:szCs w:val="21"/>
+            <w:lang w:val="en-GB"/>
+          </w:rPr>
+          <w:t>.oursparkspace.cn</w:t>
+        </w:r>
+      </w:hyperlink>
+      <w:r>
+        <w:rPr>
+          <w:rFonts w:hint="eastAsia"/>
+          <w:color w:val="FF0000"/>
+          <w:szCs w:val="21"/>
+          <w:lang w:val="en-GB"/>
+        </w:rPr>
+        <w:t>中的用户行为。所以，对于项目中所指代的用户行为进行一个介绍。</w:t>
+      </w:r>
+    </w:p>
+    <w:p>
+      <w:pPr>
+        <w:rPr>
+          <w:color w:val="FF0000"/>
+          <w:szCs w:val="21"/>
+          <w:lang w:val="en-GB"/>
+        </w:rPr>
+      </w:pPr>
+    </w:p>
+    <w:p>
+      <w:pPr>
+        <w:rPr>
+          <w:color w:val="FF0000"/>
+          <w:szCs w:val="21"/>
+          <w:lang w:val="en-GB"/>
+        </w:rPr>
+      </w:pPr>
+      <w:r>
+        <w:rPr>
+          <w:rFonts w:hint="eastAsia"/>
+          <w:color w:val="FF0000"/>
+          <w:szCs w:val="21"/>
+          <w:lang w:val="en-GB"/>
+        </w:rPr>
+        <w:t>用户在网站中的能够产生并被获取和统计的用户行为是有限的。基本上，能够获取的用户行为有，用户的浏览记录、浏览时间、浏览的文章内容、浏览的文章类型以及用户的进行的搜索内容。</w:t>
+      </w:r>
+      <w:r>
+        <w:rPr>
+          <w:rFonts w:hint="eastAsia"/>
+          <w:color w:val="FF0000"/>
+          <w:szCs w:val="21"/>
+          <w:lang w:val="en-GB"/>
+        </w:rPr>
+        <w:t>所以，本项目所获取和统计的数据所指的就是以上所列举的</w:t>
+      </w:r>
+      <w:r>
+        <w:rPr>
+          <w:rFonts w:hint="eastAsia"/>
+          <w:color w:val="FF0000"/>
+          <w:szCs w:val="21"/>
+          <w:lang w:val="en-GB"/>
+        </w:rPr>
+        <w:t>用户行为</w:t>
+      </w:r>
+      <w:r>
+        <w:rPr>
+          <w:rFonts w:hint="eastAsia"/>
+          <w:color w:val="FF0000"/>
+          <w:szCs w:val="21"/>
+          <w:lang w:val="en-GB"/>
+        </w:rPr>
+        <w:t>。</w:t>
+      </w:r>
+      <w:bookmarkStart w:id="4" w:name="_GoBack"/>
+      <w:r>
+        <w:rPr>
+          <w:rFonts w:hint="eastAsia"/>
+          <w:color w:val="FF0000"/>
+          <w:szCs w:val="21"/>
+          <w:lang w:val="en-GB"/>
+        </w:rPr>
+        <w:t>但其目的是为了揭示更深层次的用户行为的。</w:t>
+      </w:r>
+    </w:p>
+    <w:bookmarkEnd w:id="4"/>
+    <w:p>
+      <w:pPr>
+        <w:rPr>
+          <w:color w:val="FF0000"/>
+          <w:szCs w:val="21"/>
+          <w:lang w:val="en-GB"/>
+        </w:rPr>
+      </w:pPr>
+    </w:p>
+    <w:p>
+      <w:pPr>
+        <w:rPr>
+          <w:rFonts w:hint="eastAsia"/>
+          <w:color w:val="FF0000"/>
+          <w:szCs w:val="21"/>
+          <w:lang w:val="en-GB"/>
+        </w:rPr>
+      </w:pPr>
+      <w:r>
+        <w:rPr>
+          <w:rFonts w:hint="eastAsia"/>
+          <w:color w:val="FF0000"/>
+          <w:szCs w:val="21"/>
+          <w:lang w:val="en-GB"/>
+        </w:rPr>
+        <w:t>虽然可以统计的数据类型有限。但是，通过一定的分析，还是可以发现一定的隐藏规律和更深层次的用户行为的。比如，通过统计群组中所有成员的浏览记录和浏览内容，可以大致统计出群组成员的学习的积极性</w:t>
+      </w:r>
+      <w:r>
+        <w:rPr>
+          <w:rFonts w:hint="eastAsia"/>
+          <w:color w:val="FF0000"/>
+          <w:szCs w:val="21"/>
+          <w:lang w:val="en-GB"/>
+        </w:rPr>
+        <w:t>和了解群组成员是否有跟上课程的进度</w:t>
+      </w:r>
+      <w:r>
+        <w:rPr>
+          <w:rFonts w:hint="eastAsia"/>
+          <w:color w:val="FF0000"/>
+          <w:szCs w:val="21"/>
+          <w:lang w:val="en-GB"/>
+        </w:rPr>
+        <w:t>。</w:t>
+      </w:r>
+      <w:r>
+        <w:rPr>
+          <w:rFonts w:hint="eastAsia"/>
+          <w:color w:val="FF0000"/>
+          <w:szCs w:val="21"/>
+          <w:lang w:val="en-GB"/>
+        </w:rPr>
+        <w:t>还</w:t>
+      </w:r>
+      <w:r>
+        <w:rPr>
+          <w:rFonts w:hint="eastAsia"/>
+          <w:color w:val="FF0000"/>
+          <w:szCs w:val="21"/>
+          <w:lang w:val="en-GB"/>
+        </w:rPr>
+        <w:t>可以通过统计群组成员的学习内容结合相应的学习阶段，可以对群组的学习轨迹有一个简单的绘制。</w:t>
+      </w:r>
+      <w:r>
+        <w:rPr>
+          <w:rFonts w:hint="eastAsia"/>
+          <w:color w:val="FF0000"/>
+          <w:szCs w:val="21"/>
+          <w:lang w:val="en-GB"/>
+        </w:rPr>
+        <w:t>另外，对于学习内容和学习频次的统计，还可以对群组成员的学习兴趣分布有一个直观的可视化呈现。以上的用户行为都是结合可以统计的显性用户行为后，经过简单的数据分析可以很直观的表现出的，更深层次的用户行为。</w:t>
+      </w:r>
+    </w:p>
+    <w:p>
+      <w:pPr>
+        <w:rPr>
+          <w:szCs w:val="21"/>
+          <w:lang w:val="en-GB"/>
+        </w:rPr>
+      </w:pPr>
+    </w:p>
+    <w:p>
+      <w:pPr>
+        <w:rPr>
+          <w:szCs w:val="21"/>
+          <w:lang w:val="en-GB"/>
+        </w:rPr>
+      </w:pPr>
+      <w:bookmarkStart w:id="5" w:name="_Hlk512356747"/>
+      <w:r>
+        <w:rPr>
+          <w:szCs w:val="21"/>
+          <w:lang w:val="en-GB"/>
+        </w:rPr>
+        <w:t>Since the purpose of this project is to obtain and count user behavior based on the website www.oursparkspace.cn. Therefore, an introduction is made to the user behavior indicated in the project.</w:t>
+      </w:r>
+    </w:p>
+    <w:p>
+      <w:pPr>
+        <w:rPr>
+          <w:szCs w:val="21"/>
+          <w:lang w:val="en-GB"/>
+        </w:rPr>
+      </w:pPr>
+    </w:p>
+    <w:p>
+      <w:pPr>
+        <w:rPr>
+          <w:szCs w:val="21"/>
+          <w:lang w:val="en-GB"/>
+        </w:rPr>
+      </w:pPr>
+      <w:r>
+        <w:rPr>
+          <w:szCs w:val="21"/>
+          <w:lang w:val="en-GB"/>
+        </w:rPr>
+        <w:t>The user's behavior on the website that can be generated and acquired and counted is limited. Basically, the user behaviors that can be obtained include the user's browsing history, browsing time, browsed article content, browsed article type, and user's searched content. Therefore, the data obtained and counted in this project refers to the data listed above.</w:t>
+      </w:r>
+    </w:p>
+    <w:p>
+      <w:pPr>
+        <w:rPr>
+          <w:szCs w:val="21"/>
+          <w:lang w:val="en-GB"/>
+        </w:rPr>
+      </w:pPr>
+    </w:p>
+    <w:p>
+      <w:pPr>
+        <w:rPr>
+          <w:szCs w:val="21"/>
+          <w:lang w:val="en-GB"/>
+        </w:rPr>
+      </w:pPr>
+      <w:r>
+        <w:rPr>
+          <w:szCs w:val="21"/>
+          <w:lang w:val="en-GB"/>
+        </w:rPr>
+        <w:t xml:space="preserve">Although there are limited data types that can be counted. However, through certain analysis, we can still find certain hidden rules and deeper user behavior. For example, by counting the browsing records and browsing contents of all the members in the group, you can roughly count the enthusiasm of the group members for learning and understand whether the group members have followed the progress of the course. It is also possible to have a simple drawing of the learning trajectory of the group by counting the learning contents of the group members in combination with the corresponding learning stage. In addition, for the statistics of learning content and learning frequency, an intuitive visualization of the distribution of </w:t>
+      </w:r>
+      <w:r>
+        <w:rPr>
+          <w:szCs w:val="21"/>
+          <w:lang w:val="en-GB"/>
+        </w:rPr>
+        <w:lastRenderedPageBreak/>
+        <w:t>learning interests of group members can also be presented. The above user behaviors are combined with statistically explicit user behaviors. After simple data analysis, the user behaviors can be expressed more intuitively and deeper.</w:t>
+      </w:r>
+      <w:bookmarkEnd w:id="5"/>
+    </w:p>
+    <w:p>
+      <w:pPr>
+        <w:rPr>
+          <w:szCs w:val="21"/>
+          <w:lang w:val="en-GB"/>
+        </w:rPr>
+      </w:pPr>
+    </w:p>
+    <w:p>
+      <w:pPr>
+        <w:rPr>
+          <w:rFonts w:hint="eastAsia"/>
+          <w:szCs w:val="21"/>
+          <w:lang w:val="en-GB"/>
+        </w:rPr>
+      </w:pPr>
+    </w:p>
+    <w:p>
+      <w:pPr>
+        <w:rPr>
+          <w:szCs w:val="21"/>
+          <w:lang w:val="en-GB"/>
+        </w:rPr>
+      </w:pPr>
+      <w:r>
+        <w:rPr>
+          <w:szCs w:val="21"/>
+          <w:lang w:val="en-GB"/>
+        </w:rPr>
+        <w:t>W</w:t>
+      </w:r>
+      <w:r>
+        <w:rPr>
+          <w:rFonts w:hint="eastAsia"/>
+          <w:szCs w:val="21"/>
+          <w:lang w:val="en-GB"/>
+        </w:rPr>
+        <w:t>ordpress：</w:t>
+      </w:r>
+    </w:p>
+    <w:p>
+      <w:pPr>
+        <w:rPr>
+          <w:rFonts w:hint="eastAsia"/>
+          <w:szCs w:val="21"/>
+          <w:lang w:val="en-GB"/>
+        </w:rPr>
+      </w:pPr>
+    </w:p>
+    <w:p>
+      <w:pPr>
+        <w:rPr>
+          <w:szCs w:val="21"/>
+          <w:lang w:val="en-GB"/>
+        </w:rPr>
+      </w:pPr>
+      <w:bookmarkStart w:id="6" w:name="_Hlk512347257"/>
+      <w:r>
+        <w:rPr>
+          <w:szCs w:val="21"/>
+          <w:lang w:val="en-GB"/>
+        </w:rPr>
+        <w:t>WordPress is a blog platform developed by the PHP language, users can utilize the webserver</w:t>
+      </w:r>
+    </w:p>
+    <w:p>
+      <w:pPr>
+        <w:rPr>
+          <w:szCs w:val="21"/>
+          <w:lang w:val="en-GB"/>
+        </w:rPr>
+      </w:pPr>
+      <w:r>
+        <w:rPr>
+          <w:szCs w:val="21"/>
+          <w:lang w:val="en-GB"/>
+        </w:rPr>
+        <w:t>which supports PHP and MySQL database to set up their own website. WordPress can also be used</w:t>
+      </w:r>
+      <w:r>
+        <w:rPr>
+          <w:rFonts w:hint="eastAsia"/>
+          <w:szCs w:val="21"/>
+          <w:lang w:val="en-GB"/>
         </w:rPr>
         <w:t xml:space="preserve"> </w:t>
       </w:r>
       <w:r>
-        <w:t xml:space="preserve">introduction to the target website – sparkspace, </w:t>
-      </w:r>
-      <w:r>
-        <w:t>and related technologies and related tools of this project.</w:t>
-      </w:r>
-    </w:p>
-    <w:p>
-      <w:pPr>
-        <w:rPr>
-          <w:rFonts w:hint="eastAsia"/>
-        </w:rPr>
-      </w:pPr>
-    </w:p>
-    <w:p>
-      <w:r>
-        <w:t>Design and implementation part. It’s the core part of my report. It includes the prototype</w:t>
-      </w:r>
-      <w:r>
-        <w:t xml:space="preserve"> design for this project</w:t>
-      </w:r>
-      <w:r>
-        <w:t>,</w:t>
-      </w:r>
-      <w:r>
-        <w:t xml:space="preserve"> the</w:t>
-      </w:r>
-      <w:r>
-        <w:t xml:space="preserve"> requirement analysis, </w:t>
-      </w:r>
-      <w:r>
-        <w:t>and the implementation of this project.</w:t>
-      </w:r>
-    </w:p>
-    <w:p>
-      <w:pPr>
-        <w:rPr>
-          <w:rFonts w:hint="eastAsia"/>
-        </w:rPr>
-      </w:pPr>
-    </w:p>
-    <w:p>
-      <w:r>
-        <w:t xml:space="preserve">Result and discussions part. This part shows the screenshot of this </w:t>
-      </w:r>
-      <w:r>
-        <w:t>project</w:t>
-      </w:r>
-      <w:r>
-        <w:t xml:space="preserve"> and the tested results</w:t>
-      </w:r>
-      <w:r>
-        <w:rPr>
-          <w:rFonts w:hint="eastAsia"/>
+        <w:rPr>
+          <w:szCs w:val="21"/>
+          <w:lang w:val="en-GB"/>
+        </w:rPr>
+        <w:t>as a content management system (CMS).</w:t>
+      </w:r>
+    </w:p>
+    <w:p>
+      <w:pPr>
+        <w:rPr>
+          <w:rFonts w:hint="eastAsia"/>
+          <w:szCs w:val="21"/>
+          <w:lang w:val="en-GB"/>
+        </w:rPr>
+      </w:pPr>
+    </w:p>
+    <w:p>
+      <w:pPr>
+        <w:rPr>
+          <w:szCs w:val="21"/>
+          <w:lang w:val="en-GB"/>
+        </w:rPr>
+      </w:pPr>
+      <w:r>
+        <w:rPr>
+          <w:szCs w:val="21"/>
+          <w:lang w:val="en-GB"/>
+        </w:rPr>
+        <w:t>WordPress is a personal blog system, and gradually is evolved into a content management system</w:t>
+      </w:r>
+      <w:r>
+        <w:rPr>
+          <w:rFonts w:hint="eastAsia"/>
+          <w:szCs w:val="21"/>
+          <w:lang w:val="en-GB"/>
         </w:rPr>
         <w:t xml:space="preserve"> </w:t>
       </w:r>
       <w:r>
-        <w:t xml:space="preserve">after testing </w:t>
-      </w:r>
-      <w:r>
-        <w:t>this project</w:t>
-      </w:r>
-      <w:r>
-        <w:t>.</w:t>
-      </w:r>
-    </w:p>
-    <w:p>
-      <w:pPr>
-        <w:rPr>
-          <w:rFonts w:hint="eastAsia"/>
-        </w:rPr>
-      </w:pPr>
-    </w:p>
-    <w:p>
-      <w:r>
-        <w:t>Conclusion and further work part. This part will give a whole result of my final project and</w:t>
-      </w:r>
-    </w:p>
-    <w:p>
-      <w:pPr>
-        <w:rPr>
-          <w:rFonts w:hint="eastAsia"/>
-        </w:rPr>
-      </w:pPr>
-      <w:r>
-        <w:t>give some parts that can be extended in the future.</w:t>
-      </w:r>
-      <w:bookmarkEnd w:id="2"/>
-      <w:bookmarkEnd w:id="3"/>
+        <w:rPr>
+          <w:szCs w:val="21"/>
+          <w:lang w:val="en-GB"/>
+        </w:rPr>
+        <w:t>software, which is developed using PHP language and MySQL database. users can utilize the</w:t>
+      </w:r>
+      <w:r>
+        <w:rPr>
+          <w:rFonts w:hint="eastAsia"/>
+          <w:szCs w:val="21"/>
+          <w:lang w:val="en-GB"/>
+        </w:rPr>
+        <w:t xml:space="preserve"> </w:t>
+      </w:r>
+      <w:r>
+        <w:rPr>
+          <w:szCs w:val="21"/>
+          <w:lang w:val="en-GB"/>
+        </w:rPr>
+        <w:t>webserver which supports PHP and MySQL database to set up their own blog.</w:t>
+      </w:r>
+    </w:p>
+    <w:p>
+      <w:pPr>
+        <w:rPr>
+          <w:szCs w:val="21"/>
+          <w:lang w:val="en-GB"/>
+        </w:rPr>
+      </w:pPr>
+    </w:p>
+    <w:p>
+      <w:pPr>
+        <w:rPr>
+          <w:szCs w:val="21"/>
+          <w:lang w:val="en-GB"/>
+        </w:rPr>
+      </w:pPr>
+      <w:r>
+        <w:rPr>
+          <w:rFonts w:hint="eastAsia"/>
+          <w:szCs w:val="21"/>
+          <w:lang w:val="en-GB"/>
+        </w:rPr>
+        <w:t>W</w:t>
+      </w:r>
+      <w:r>
+        <w:rPr>
+          <w:szCs w:val="21"/>
+          <w:lang w:val="en-GB"/>
+        </w:rPr>
+        <w:t>hy I choose to use W</w:t>
+      </w:r>
+      <w:r>
+        <w:rPr>
+          <w:rFonts w:hint="eastAsia"/>
+          <w:szCs w:val="21"/>
+          <w:lang w:val="en-GB"/>
+        </w:rPr>
+        <w:t>or</w:t>
+      </w:r>
+      <w:r>
+        <w:rPr>
+          <w:szCs w:val="21"/>
+          <w:lang w:val="en-GB"/>
+        </w:rPr>
+        <w:t xml:space="preserve">dpress is because that this project is based on the website SparkSpace which has been introduced previously. And this website used the Wordpress, so I also choose to use Wordpress. </w:t>
+      </w:r>
+      <w:bookmarkEnd w:id="6"/>
+    </w:p>
+    <w:p>
+      <w:pPr>
+        <w:rPr>
+          <w:szCs w:val="21"/>
+          <w:lang w:val="en-GB"/>
+        </w:rPr>
+      </w:pPr>
+    </w:p>
+    <w:p>
+      <w:pPr>
+        <w:rPr>
+          <w:szCs w:val="21"/>
+          <w:lang w:val="en-GB"/>
+        </w:rPr>
+      </w:pPr>
+      <w:r>
+        <w:rPr>
+          <w:rFonts w:hint="eastAsia"/>
+          <w:szCs w:val="21"/>
+          <w:lang w:val="en-GB"/>
+        </w:rPr>
+        <w:t>A</w:t>
+      </w:r>
+      <w:r>
+        <w:rPr>
+          <w:szCs w:val="21"/>
+          <w:lang w:val="en-GB"/>
+        </w:rPr>
+        <w:t>xure</w:t>
+      </w:r>
+    </w:p>
+    <w:p>
+      <w:pPr>
+        <w:rPr>
+          <w:rFonts w:ascii="Arial" w:hAnsi="Arial" w:cs="Arial"/>
+          <w:color w:val="333333"/>
+          <w:szCs w:val="21"/>
+          <w:shd w:val="clear" w:color="auto" w:fill="FFFFFF"/>
+        </w:rPr>
+      </w:pPr>
+      <w:r>
+        <w:rPr>
+          <w:rFonts w:ascii="Arial" w:hAnsi="Arial" w:cs="Arial"/>
+          <w:color w:val="333333"/>
+          <w:szCs w:val="21"/>
+          <w:shd w:val="clear" w:color="auto" w:fill="FFFFFF"/>
+        </w:rPr>
+        <w:t>Axure RP</w:t>
+      </w:r>
+      <w:r>
+        <w:rPr>
+          <w:rFonts w:ascii="Arial" w:hAnsi="Arial" w:cs="Arial"/>
+          <w:color w:val="333333"/>
+          <w:szCs w:val="21"/>
+          <w:shd w:val="clear" w:color="auto" w:fill="FFFFFF"/>
+        </w:rPr>
+        <w:t>是一个专业的快速原型设计工具。</w:t>
+      </w:r>
+      <w:r>
+        <w:rPr>
+          <w:rFonts w:ascii="Arial" w:hAnsi="Arial" w:cs="Arial" w:hint="eastAsia"/>
+          <w:color w:val="333333"/>
+          <w:szCs w:val="21"/>
+          <w:shd w:val="clear" w:color="auto" w:fill="FFFFFF"/>
+        </w:rPr>
+        <w:t>它</w:t>
+      </w:r>
+      <w:r>
+        <w:rPr>
+          <w:rFonts w:ascii="Arial" w:hAnsi="Arial" w:cs="Arial"/>
+          <w:color w:val="333333"/>
+          <w:szCs w:val="21"/>
+          <w:shd w:val="clear" w:color="auto" w:fill="FFFFFF"/>
+        </w:rPr>
+        <w:t>让负责定义需求和规格、设计功能和界面的</w:t>
+      </w:r>
+      <w:r>
+        <w:rPr>
+          <w:rFonts w:ascii="Arial" w:hAnsi="Arial" w:cs="Arial" w:hint="eastAsia"/>
+          <w:color w:val="333333"/>
+          <w:szCs w:val="21"/>
+          <w:shd w:val="clear" w:color="auto" w:fill="FFFFFF"/>
+        </w:rPr>
+        <w:t>使用者</w:t>
+      </w:r>
+      <w:r>
+        <w:rPr>
+          <w:rFonts w:ascii="Arial" w:hAnsi="Arial" w:cs="Arial"/>
+          <w:color w:val="333333"/>
+          <w:szCs w:val="21"/>
+          <w:shd w:val="clear" w:color="auto" w:fill="FFFFFF"/>
+        </w:rPr>
+        <w:t>能够快速创建应用软件或</w:t>
+      </w:r>
+      <w:r>
+        <w:rPr>
+          <w:rFonts w:ascii="Arial" w:hAnsi="Arial" w:cs="Arial"/>
+          <w:color w:val="333333"/>
+          <w:szCs w:val="21"/>
+          <w:shd w:val="clear" w:color="auto" w:fill="FFFFFF"/>
+        </w:rPr>
+        <w:t>Web</w:t>
+      </w:r>
+      <w:r>
+        <w:rPr>
+          <w:rFonts w:ascii="Arial" w:hAnsi="Arial" w:cs="Arial"/>
+          <w:color w:val="333333"/>
+          <w:szCs w:val="21"/>
+          <w:shd w:val="clear" w:color="auto" w:fill="FFFFFF"/>
+        </w:rPr>
+        <w:t>网站的</w:t>
+      </w:r>
+      <w:r>
+        <w:rPr>
+          <w:rFonts w:hint="eastAsia"/>
+        </w:rPr>
+        <w:t>线框图</w:t>
+      </w:r>
+      <w:r>
+        <w:rPr>
+          <w:rFonts w:ascii="Arial" w:hAnsi="Arial" w:cs="Arial"/>
+          <w:color w:val="333333"/>
+          <w:szCs w:val="21"/>
+          <w:shd w:val="clear" w:color="auto" w:fill="FFFFFF"/>
+        </w:rPr>
+        <w:t>、</w:t>
+      </w:r>
+      <w:r>
+        <w:rPr>
+          <w:rFonts w:hint="eastAsia"/>
+        </w:rPr>
+        <w:t>流程图</w:t>
+      </w:r>
+      <w:r>
+        <w:rPr>
+          <w:rFonts w:ascii="Arial" w:hAnsi="Arial" w:cs="Arial"/>
+          <w:color w:val="333333"/>
+          <w:szCs w:val="21"/>
+          <w:shd w:val="clear" w:color="auto" w:fill="FFFFFF"/>
+        </w:rPr>
+        <w:t>、原型和规格说明文档。作为专业的原型设计工具，它能快速、高效的创建原型，同时支持多人协作设计和版本控制管</w:t>
+      </w:r>
+      <w:r>
+        <w:rPr>
+          <w:rFonts w:ascii="Arial" w:hAnsi="Arial" w:cs="Arial" w:hint="eastAsia"/>
+          <w:color w:val="333333"/>
+          <w:szCs w:val="21"/>
+          <w:shd w:val="clear" w:color="auto" w:fill="FFFFFF"/>
+        </w:rPr>
+        <w:t>理</w:t>
+      </w:r>
+      <w:r>
+        <w:rPr>
+          <w:rFonts w:ascii="Arial" w:hAnsi="Arial" w:cs="Arial"/>
+          <w:color w:val="333333"/>
+          <w:szCs w:val="21"/>
+          <w:shd w:val="clear" w:color="auto" w:fill="FFFFFF"/>
+        </w:rPr>
+        <w:t>。</w:t>
+      </w:r>
+    </w:p>
+    <w:p>
+      <w:pPr>
+        <w:rPr>
+          <w:szCs w:val="21"/>
+        </w:rPr>
+      </w:pPr>
+    </w:p>
+    <w:p>
+      <w:pPr>
+        <w:rPr>
+          <w:szCs w:val="21"/>
+        </w:rPr>
+      </w:pPr>
+      <w:r>
+        <w:rPr>
+          <w:noProof/>
+        </w:rPr>
+        <w:drawing>
+          <wp:inline distT="0" distB="0" distL="0" distR="0" wp14:anchorId="211D80B6" wp14:editId="24F656D1">
+            <wp:extent cx="5274310" cy="3201670"/>
+            <wp:effectExtent l="0" t="0" r="2540" b="0"/>
+            <wp:docPr id="1" name="图片 1"/>
+            <wp:cNvGraphicFramePr>
+              <a:graphicFrameLocks xmlns:a="http://schemas.openxmlformats.org/drawingml/2006/main" noChangeAspect="1"/>
+            </wp:cNvGraphicFramePr>
+            <a:graphic xmlns:a="http://schemas.openxmlformats.org/drawingml/2006/main">
+              <a:graphicData uri="http://schemas.openxmlformats.org/drawingml/2006/picture">
+                <pic:pic xmlns:pic="http://schemas.openxmlformats.org/drawingml/2006/picture">
+                  <pic:nvPicPr>
+                    <pic:cNvPr id="1" name=""/>
+                    <pic:cNvPicPr/>
+                  </pic:nvPicPr>
+                  <pic:blipFill>
+                    <a:blip r:embed="rId12"/>
+                    <a:stretch>
+                      <a:fillRect/>
+                    </a:stretch>
+                  </pic:blipFill>
+                  <pic:spPr>
+                    <a:xfrm>
+                      <a:off x="0" y="0"/>
+                      <a:ext cx="5274310" cy="3201670"/>
+                    </a:xfrm>
+                    <a:prstGeom prst="rect">
+                      <a:avLst/>
+                    </a:prstGeom>
+                  </pic:spPr>
+                </pic:pic>
+              </a:graphicData>
+            </a:graphic>
+          </wp:inline>
+        </w:drawing>
+      </w:r>
+    </w:p>
+    <w:p>
+      <w:pPr>
+        <w:rPr>
+          <w:szCs w:val="21"/>
+        </w:rPr>
+      </w:pPr>
+    </w:p>
+    <w:p>
+      <w:pPr>
+        <w:rPr>
+          <w:szCs w:val="21"/>
+        </w:rPr>
+      </w:pPr>
+      <w:r>
+        <w:rPr>
+          <w:rFonts w:hint="eastAsia"/>
+          <w:szCs w:val="21"/>
+        </w:rPr>
+        <w:t>之所以选用</w:t>
+      </w:r>
+      <w:r>
+        <w:rPr>
+          <w:szCs w:val="21"/>
+        </w:rPr>
+        <w:t>A</w:t>
+      </w:r>
+      <w:r>
+        <w:rPr>
+          <w:rFonts w:hint="eastAsia"/>
+          <w:szCs w:val="21"/>
+        </w:rPr>
+        <w:t>xure进行原型开发是因为，第一它拥有好的动态面板，可以有效的帮助梳理项目的页面结构。第二是因为，它拥有很强大的函数库。可以模拟很多的逻辑判断以及参数传</w:t>
+      </w:r>
+      <w:r>
+        <w:rPr>
+          <w:rFonts w:hint="eastAsia"/>
+          <w:szCs w:val="21"/>
+        </w:rPr>
+        <w:lastRenderedPageBreak/>
+        <w:t>递，帮助我梳理我的项目细节。第三，它的中继器可以帮助我对将要获取和统计的数据进行一个更好的梳理，方便我之后的模块开发时有一个清晰的逻辑。</w:t>
+      </w:r>
+    </w:p>
+    <w:p>
+      <w:pPr>
+        <w:rPr>
+          <w:szCs w:val="21"/>
+        </w:rPr>
+      </w:pPr>
+    </w:p>
+    <w:p>
+      <w:pPr>
+        <w:rPr>
+          <w:szCs w:val="21"/>
+        </w:rPr>
+      </w:pPr>
+      <w:r>
+        <w:rPr>
+          <w:rFonts w:hint="eastAsia"/>
+          <w:szCs w:val="21"/>
+        </w:rPr>
+        <w:t>B</w:t>
+      </w:r>
+      <w:r>
+        <w:rPr>
+          <w:szCs w:val="21"/>
+        </w:rPr>
+        <w:t>ootstrap:</w:t>
+      </w:r>
+    </w:p>
+    <w:p>
+      <w:pPr>
+        <w:rPr>
+          <w:rFonts w:ascii="Arial" w:hAnsi="Arial" w:cs="Arial"/>
+          <w:color w:val="333333"/>
+          <w:szCs w:val="21"/>
+          <w:shd w:val="clear" w:color="auto" w:fill="FFFFFF"/>
+        </w:rPr>
+      </w:pPr>
+      <w:r>
+        <w:rPr>
+          <w:rFonts w:hint="eastAsia"/>
+          <w:szCs w:val="21"/>
+        </w:rPr>
+        <w:t>在前端开发的时候我部分使用了前端框架bootstrap。之所以选用Bootstrap框架，是考虑到了Bootstrap</w:t>
+      </w:r>
+      <w:r>
+        <w:rPr>
+          <w:rFonts w:ascii="Arial" w:hAnsi="Arial" w:cs="Arial"/>
+          <w:color w:val="333333"/>
+          <w:szCs w:val="21"/>
+          <w:shd w:val="clear" w:color="auto" w:fill="FFFFFF"/>
+        </w:rPr>
+        <w:t>是基于</w:t>
+      </w:r>
+      <w:r>
+        <w:rPr>
+          <w:rFonts w:ascii="Arial" w:hAnsi="Arial" w:cs="Arial"/>
+          <w:color w:val="333333"/>
+          <w:szCs w:val="21"/>
+          <w:shd w:val="clear" w:color="auto" w:fill="FFFFFF"/>
+        </w:rPr>
+        <w:t xml:space="preserve"> HTML</w:t>
+      </w:r>
+      <w:r>
+        <w:rPr>
+          <w:rFonts w:ascii="Arial" w:hAnsi="Arial" w:cs="Arial"/>
+          <w:color w:val="333333"/>
+          <w:szCs w:val="21"/>
+          <w:shd w:val="clear" w:color="auto" w:fill="FFFFFF"/>
+        </w:rPr>
+        <w:t>、</w:t>
+      </w:r>
+      <w:r>
+        <w:rPr>
+          <w:rFonts w:ascii="Arial" w:hAnsi="Arial" w:cs="Arial"/>
+          <w:color w:val="333333"/>
+          <w:szCs w:val="21"/>
+          <w:shd w:val="clear" w:color="auto" w:fill="FFFFFF"/>
+        </w:rPr>
+        <w:t>CSS</w:t>
+      </w:r>
+      <w:r>
+        <w:rPr>
+          <w:rFonts w:ascii="Arial" w:hAnsi="Arial" w:cs="Arial"/>
+          <w:color w:val="333333"/>
+          <w:szCs w:val="21"/>
+          <w:shd w:val="clear" w:color="auto" w:fill="FFFFFF"/>
+        </w:rPr>
+        <w:t>、</w:t>
+      </w:r>
+      <w:r>
+        <w:rPr>
+          <w:rFonts w:ascii="Arial" w:hAnsi="Arial" w:cs="Arial"/>
+          <w:color w:val="333333"/>
+          <w:szCs w:val="21"/>
+          <w:shd w:val="clear" w:color="auto" w:fill="FFFFFF"/>
+        </w:rPr>
+        <w:t xml:space="preserve">JavaScript </w:t>
+      </w:r>
+      <w:r>
+        <w:rPr>
+          <w:rFonts w:ascii="Arial" w:hAnsi="Arial" w:cs="Arial" w:hint="eastAsia"/>
+          <w:color w:val="333333"/>
+          <w:szCs w:val="21"/>
+          <w:shd w:val="clear" w:color="auto" w:fill="FFFFFF"/>
+        </w:rPr>
+        <w:t>，同时使用的时候它十分的灵活简便，有许多的包可以直接导入使用，便于我的前端开发。在我的前端开发中，我直接使用了它的部分</w:t>
+      </w:r>
+      <w:r>
+        <w:rPr>
+          <w:rFonts w:ascii="Arial" w:hAnsi="Arial" w:cs="Arial" w:hint="eastAsia"/>
+          <w:color w:val="333333"/>
+          <w:szCs w:val="21"/>
+          <w:shd w:val="clear" w:color="auto" w:fill="FFFFFF"/>
+        </w:rPr>
+        <w:t>组件以及</w:t>
+      </w:r>
+      <w:r>
+        <w:rPr>
+          <w:rFonts w:ascii="Arial" w:hAnsi="Arial" w:cs="Arial" w:hint="eastAsia"/>
+          <w:color w:val="333333"/>
+          <w:szCs w:val="21"/>
+          <w:shd w:val="clear" w:color="auto" w:fill="FFFFFF"/>
+        </w:rPr>
+        <w:t>j</w:t>
+      </w:r>
+      <w:r>
+        <w:rPr>
+          <w:rFonts w:ascii="Arial" w:hAnsi="Arial" w:cs="Arial"/>
+          <w:color w:val="333333"/>
+          <w:szCs w:val="21"/>
+          <w:shd w:val="clear" w:color="auto" w:fill="FFFFFF"/>
+        </w:rPr>
+        <w:t>Q</w:t>
+      </w:r>
+      <w:r>
+        <w:rPr>
+          <w:rFonts w:ascii="Arial" w:hAnsi="Arial" w:cs="Arial" w:hint="eastAsia"/>
+          <w:color w:val="333333"/>
+          <w:szCs w:val="21"/>
+          <w:shd w:val="clear" w:color="auto" w:fill="FFFFFF"/>
+        </w:rPr>
+        <w:t>uery</w:t>
+      </w:r>
+      <w:r>
+        <w:rPr>
+          <w:rFonts w:ascii="Arial" w:hAnsi="Arial" w:cs="Arial" w:hint="eastAsia"/>
+          <w:color w:val="333333"/>
+          <w:szCs w:val="21"/>
+          <w:shd w:val="clear" w:color="auto" w:fill="FFFFFF"/>
+        </w:rPr>
+        <w:t>插件增强我的页面动态效果。</w:t>
+      </w:r>
+    </w:p>
+    <w:p>
+      <w:pPr>
+        <w:rPr>
+          <w:szCs w:val="21"/>
+        </w:rPr>
+      </w:pPr>
+    </w:p>
+    <w:p>
+      <w:pPr>
+        <w:rPr>
+          <w:szCs w:val="21"/>
+        </w:rPr>
+      </w:pPr>
+      <w:r>
+        <w:rPr>
+          <w:szCs w:val="21"/>
+        </w:rPr>
+        <w:t>E</w:t>
+      </w:r>
+      <w:r>
+        <w:rPr>
+          <w:rFonts w:hint="eastAsia"/>
+          <w:szCs w:val="21"/>
+        </w:rPr>
+        <w:t>charts</w:t>
+      </w:r>
+    </w:p>
+    <w:p>
+      <w:pPr>
+        <w:rPr>
+          <w:szCs w:val="21"/>
+        </w:rPr>
+      </w:pPr>
+      <w:r>
+        <w:rPr>
+          <w:rFonts w:hint="eastAsia"/>
+          <w:szCs w:val="21"/>
+        </w:rPr>
+        <w:t>数据可视化在我的项目中是一个重要的部分。它是这个数据获取和统计模块最直观的展示部分。</w:t>
+      </w:r>
+      <w:r>
+        <w:rPr>
+          <w:rFonts w:hint="eastAsia"/>
+          <w:szCs w:val="21"/>
+        </w:rPr>
+        <w:t>为了更好的展现这一部分数据可视化的内容，我结合使用了echarts插件来完成这个项目的数据可视化部分。</w:t>
+      </w:r>
+    </w:p>
+    <w:p>
+      <w:pPr>
+        <w:rPr>
+          <w:szCs w:val="21"/>
+        </w:rPr>
+      </w:pPr>
+    </w:p>
+    <w:p>
+      <w:pPr>
+        <w:rPr>
+          <w:rFonts w:ascii="Segoe UI" w:hAnsi="Segoe UI" w:cs="Segoe UI"/>
+          <w:color w:val="333333"/>
+          <w:shd w:val="clear" w:color="auto" w:fill="FFFFFF"/>
+        </w:rPr>
+      </w:pPr>
+      <w:r>
+        <w:rPr>
+          <w:rFonts w:ascii="Segoe UI" w:hAnsi="Segoe UI" w:cs="Segoe UI"/>
+          <w:color w:val="333333"/>
+          <w:shd w:val="clear" w:color="auto" w:fill="FFFFFF"/>
+        </w:rPr>
+        <w:t>ECharts</w:t>
+      </w:r>
+      <w:r>
+        <w:rPr>
+          <w:rFonts w:ascii="Segoe UI" w:hAnsi="Segoe UI" w:cs="Segoe UI"/>
+          <w:color w:val="333333"/>
+          <w:shd w:val="clear" w:color="auto" w:fill="FFFFFF"/>
+        </w:rPr>
+        <w:t>，</w:t>
+      </w:r>
+      <w:r>
+        <w:rPr>
+          <w:rFonts w:ascii="Segoe UI" w:hAnsi="Segoe UI" w:cs="Segoe UI" w:hint="eastAsia"/>
+          <w:color w:val="333333"/>
+          <w:shd w:val="clear" w:color="auto" w:fill="FFFFFF"/>
+        </w:rPr>
+        <w:t>是</w:t>
+      </w:r>
+      <w:r>
+        <w:rPr>
+          <w:rFonts w:ascii="Segoe UI" w:hAnsi="Segoe UI" w:cs="Segoe UI"/>
+          <w:color w:val="333333"/>
+          <w:shd w:val="clear" w:color="auto" w:fill="FFFFFF"/>
+        </w:rPr>
+        <w:t>一个使用</w:t>
+      </w:r>
+      <w:r>
+        <w:rPr>
+          <w:rFonts w:ascii="Segoe UI" w:hAnsi="Segoe UI" w:cs="Segoe UI"/>
+          <w:color w:val="333333"/>
+          <w:shd w:val="clear" w:color="auto" w:fill="FFFFFF"/>
+        </w:rPr>
+        <w:t xml:space="preserve"> JavaScript </w:t>
+      </w:r>
+      <w:r>
+        <w:rPr>
+          <w:rFonts w:ascii="Segoe UI" w:hAnsi="Segoe UI" w:cs="Segoe UI"/>
+          <w:color w:val="333333"/>
+          <w:shd w:val="clear" w:color="auto" w:fill="FFFFFF"/>
+        </w:rPr>
+        <w:t>实现的开源可视化库，可以流畅的运行在</w:t>
+      </w:r>
+      <w:r>
+        <w:rPr>
+          <w:rFonts w:ascii="Segoe UI" w:hAnsi="Segoe UI" w:cs="Segoe UI"/>
+          <w:color w:val="333333"/>
+          <w:shd w:val="clear" w:color="auto" w:fill="FFFFFF"/>
+        </w:rPr>
+        <w:t xml:space="preserve"> PC </w:t>
+      </w:r>
+      <w:r>
+        <w:rPr>
+          <w:rFonts w:ascii="Segoe UI" w:hAnsi="Segoe UI" w:cs="Segoe UI"/>
+          <w:color w:val="333333"/>
+          <w:shd w:val="clear" w:color="auto" w:fill="FFFFFF"/>
+        </w:rPr>
+        <w:t>和移动设备上，兼容当前绝大部分浏览器（</w:t>
+      </w:r>
+      <w:r>
+        <w:rPr>
+          <w:rFonts w:ascii="Segoe UI" w:hAnsi="Segoe UI" w:cs="Segoe UI"/>
+          <w:color w:val="333333"/>
+          <w:shd w:val="clear" w:color="auto" w:fill="FFFFFF"/>
+        </w:rPr>
+        <w:t>IE8/9/10/11</w:t>
+      </w:r>
+      <w:r>
+        <w:rPr>
+          <w:rFonts w:ascii="Segoe UI" w:hAnsi="Segoe UI" w:cs="Segoe UI"/>
+          <w:color w:val="333333"/>
+          <w:shd w:val="clear" w:color="auto" w:fill="FFFFFF"/>
+        </w:rPr>
+        <w:t>，</w:t>
+      </w:r>
+      <w:r>
+        <w:rPr>
+          <w:rFonts w:ascii="Segoe UI" w:hAnsi="Segoe UI" w:cs="Segoe UI"/>
+          <w:color w:val="333333"/>
+          <w:shd w:val="clear" w:color="auto" w:fill="FFFFFF"/>
+        </w:rPr>
+        <w:t>Chrome</w:t>
+      </w:r>
+      <w:r>
+        <w:rPr>
+          <w:rFonts w:ascii="Segoe UI" w:hAnsi="Segoe UI" w:cs="Segoe UI"/>
+          <w:color w:val="333333"/>
+          <w:shd w:val="clear" w:color="auto" w:fill="FFFFFF"/>
+        </w:rPr>
+        <w:t>，</w:t>
+      </w:r>
+      <w:r>
+        <w:rPr>
+          <w:rFonts w:ascii="Segoe UI" w:hAnsi="Segoe UI" w:cs="Segoe UI"/>
+          <w:color w:val="333333"/>
+          <w:shd w:val="clear" w:color="auto" w:fill="FFFFFF"/>
+        </w:rPr>
+        <w:t>Firefox</w:t>
+      </w:r>
+      <w:r>
+        <w:rPr>
+          <w:rFonts w:ascii="Segoe UI" w:hAnsi="Segoe UI" w:cs="Segoe UI"/>
+          <w:color w:val="333333"/>
+          <w:shd w:val="clear" w:color="auto" w:fill="FFFFFF"/>
+        </w:rPr>
+        <w:t>，</w:t>
+      </w:r>
+      <w:r>
+        <w:rPr>
+          <w:rFonts w:ascii="Segoe UI" w:hAnsi="Segoe UI" w:cs="Segoe UI"/>
+          <w:color w:val="333333"/>
+          <w:shd w:val="clear" w:color="auto" w:fill="FFFFFF"/>
+        </w:rPr>
+        <w:t>Safari</w:t>
+      </w:r>
+      <w:r>
+        <w:rPr>
+          <w:rFonts w:ascii="Segoe UI" w:hAnsi="Segoe UI" w:cs="Segoe UI"/>
+          <w:color w:val="333333"/>
+          <w:shd w:val="clear" w:color="auto" w:fill="FFFFFF"/>
+        </w:rPr>
+        <w:t>等），底层依赖轻量级的矢量图形库</w:t>
+      </w:r>
+      <w:r>
+        <w:rPr>
+          <w:rFonts w:ascii="Segoe UI" w:hAnsi="Segoe UI" w:cs="Segoe UI"/>
+          <w:color w:val="333333"/>
+          <w:shd w:val="clear" w:color="auto" w:fill="FFFFFF"/>
+        </w:rPr>
+        <w:t> </w:t>
+      </w:r>
+      <w:hyperlink r:id="rId13" w:tgtFrame="_blank" w:history="1">
+        <w:r>
+          <w:rPr>
+            <w:rStyle w:val="a7"/>
+            <w:rFonts w:ascii="Segoe UI" w:hAnsi="Segoe UI" w:cs="Segoe UI"/>
+            <w:color w:val="337AB7"/>
+            <w:shd w:val="clear" w:color="auto" w:fill="FFFFFF"/>
+          </w:rPr>
+          <w:t>ZRender</w:t>
+        </w:r>
+      </w:hyperlink>
+      <w:r>
+        <w:rPr>
+          <w:rFonts w:ascii="Segoe UI" w:hAnsi="Segoe UI" w:cs="Segoe UI"/>
+          <w:color w:val="333333"/>
+          <w:shd w:val="clear" w:color="auto" w:fill="FFFFFF"/>
+        </w:rPr>
+        <w:t>，提供直观，交互丰富，可高度个性化定制的数据可视化图表。</w:t>
+      </w:r>
+    </w:p>
+    <w:p>
+      <w:pPr>
+        <w:rPr>
+          <w:szCs w:val="21"/>
+        </w:rPr>
+      </w:pPr>
+    </w:p>
+    <w:p>
+      <w:pPr>
+        <w:rPr>
+          <w:rFonts w:hint="eastAsia"/>
+          <w:szCs w:val="21"/>
+        </w:rPr>
+      </w:pPr>
+      <w:r>
+        <w:rPr>
+          <w:rFonts w:hint="eastAsia"/>
+          <w:szCs w:val="21"/>
+        </w:rPr>
+        <w:t>同时它还具有丰富的可视化类型。</w:t>
+      </w:r>
+      <w:r>
+        <w:rPr>
+          <w:rFonts w:ascii="Segoe UI" w:hAnsi="Segoe UI" w:cs="Segoe UI"/>
+          <w:color w:val="333333"/>
+          <w:shd w:val="clear" w:color="auto" w:fill="FFFFFF"/>
+        </w:rPr>
+        <w:t xml:space="preserve">ECharts </w:t>
+      </w:r>
+      <w:r>
+        <w:rPr>
+          <w:rFonts w:ascii="Segoe UI" w:hAnsi="Segoe UI" w:cs="Segoe UI"/>
+          <w:color w:val="333333"/>
+          <w:shd w:val="clear" w:color="auto" w:fill="FFFFFF"/>
+        </w:rPr>
+        <w:t>提供了常规的</w:t>
+      </w:r>
+      <w:hyperlink r:id="rId14" w:anchor="series-line" w:tgtFrame="_blank" w:history="1">
+        <w:r>
+          <w:rPr>
+            <w:rStyle w:val="a7"/>
+            <w:rFonts w:ascii="Segoe UI" w:hAnsi="Segoe UI" w:cs="Segoe UI"/>
+            <w:color w:val="337AB7"/>
+            <w:shd w:val="clear" w:color="auto" w:fill="FFFFFF"/>
+          </w:rPr>
+          <w:t>折线图</w:t>
+        </w:r>
+      </w:hyperlink>
+      <w:r>
+        <w:rPr>
+          <w:rFonts w:ascii="Segoe UI" w:hAnsi="Segoe UI" w:cs="Segoe UI"/>
+          <w:color w:val="333333"/>
+          <w:shd w:val="clear" w:color="auto" w:fill="FFFFFF"/>
+        </w:rPr>
+        <w:t>、</w:t>
+      </w:r>
+      <w:hyperlink r:id="rId15" w:anchor="series-line" w:tgtFrame="_blank" w:history="1">
+        <w:r>
+          <w:rPr>
+            <w:rStyle w:val="a7"/>
+            <w:rFonts w:ascii="Segoe UI" w:hAnsi="Segoe UI" w:cs="Segoe UI"/>
+            <w:color w:val="337AB7"/>
+            <w:shd w:val="clear" w:color="auto" w:fill="FFFFFF"/>
+          </w:rPr>
+          <w:t>柱状图</w:t>
+        </w:r>
+      </w:hyperlink>
+      <w:r>
+        <w:rPr>
+          <w:rFonts w:ascii="Segoe UI" w:hAnsi="Segoe UI" w:cs="Segoe UI"/>
+          <w:color w:val="333333"/>
+          <w:shd w:val="clear" w:color="auto" w:fill="FFFFFF"/>
+        </w:rPr>
+        <w:t>、</w:t>
+      </w:r>
+      <w:hyperlink r:id="rId16" w:anchor="series-scatter" w:tgtFrame="_blank" w:history="1">
+        <w:r>
+          <w:rPr>
+            <w:rStyle w:val="a7"/>
+            <w:rFonts w:ascii="Segoe UI" w:hAnsi="Segoe UI" w:cs="Segoe UI"/>
+            <w:color w:val="337AB7"/>
+            <w:shd w:val="clear" w:color="auto" w:fill="FFFFFF"/>
+          </w:rPr>
+          <w:t>散点图</w:t>
+        </w:r>
+      </w:hyperlink>
+      <w:r>
+        <w:rPr>
+          <w:rFonts w:ascii="Segoe UI" w:hAnsi="Segoe UI" w:cs="Segoe UI"/>
+          <w:color w:val="333333"/>
+          <w:shd w:val="clear" w:color="auto" w:fill="FFFFFF"/>
+        </w:rPr>
+        <w:t>、</w:t>
+      </w:r>
+      <w:hyperlink r:id="rId17" w:anchor="series-pie" w:tgtFrame="_blank" w:history="1">
+        <w:r>
+          <w:rPr>
+            <w:rStyle w:val="a7"/>
+            <w:rFonts w:ascii="Segoe UI" w:hAnsi="Segoe UI" w:cs="Segoe UI"/>
+            <w:color w:val="337AB7"/>
+            <w:shd w:val="clear" w:color="auto" w:fill="FFFFFF"/>
+          </w:rPr>
+          <w:t>饼图</w:t>
+        </w:r>
+      </w:hyperlink>
+      <w:r>
+        <w:rPr>
+          <w:rFonts w:ascii="Segoe UI" w:hAnsi="Segoe UI" w:cs="Segoe UI"/>
+          <w:color w:val="333333"/>
+          <w:shd w:val="clear" w:color="auto" w:fill="FFFFFF"/>
+        </w:rPr>
+        <w:t>、</w:t>
+      </w:r>
+      <w:hyperlink r:id="rId18" w:anchor="series-candlestick" w:tgtFrame="_blank" w:history="1">
+        <w:r>
+          <w:rPr>
+            <w:rStyle w:val="a7"/>
+            <w:rFonts w:ascii="Segoe UI" w:hAnsi="Segoe UI" w:cs="Segoe UI"/>
+            <w:color w:val="337AB7"/>
+            <w:shd w:val="clear" w:color="auto" w:fill="FFFFFF"/>
+          </w:rPr>
+          <w:t>K</w:t>
+        </w:r>
+        <w:r>
+          <w:rPr>
+            <w:rStyle w:val="a7"/>
+            <w:rFonts w:ascii="Segoe UI" w:hAnsi="Segoe UI" w:cs="Segoe UI"/>
+            <w:color w:val="337AB7"/>
+            <w:shd w:val="clear" w:color="auto" w:fill="FFFFFF"/>
+          </w:rPr>
+          <w:t>线图</w:t>
+        </w:r>
+      </w:hyperlink>
+      <w:r>
+        <w:rPr>
+          <w:rFonts w:ascii="Segoe UI" w:hAnsi="Segoe UI" w:cs="Segoe UI"/>
+          <w:color w:val="333333"/>
+          <w:shd w:val="clear" w:color="auto" w:fill="FFFFFF"/>
+        </w:rPr>
+        <w:t>，用于统计的</w:t>
+      </w:r>
+      <w:hyperlink r:id="rId19" w:anchor="series-boxplot" w:tgtFrame="_blank" w:history="1">
+        <w:r>
+          <w:rPr>
+            <w:rStyle w:val="a7"/>
+            <w:rFonts w:ascii="Segoe UI" w:hAnsi="Segoe UI" w:cs="Segoe UI"/>
+            <w:color w:val="337AB7"/>
+            <w:shd w:val="clear" w:color="auto" w:fill="FFFFFF"/>
+          </w:rPr>
+          <w:t>盒形图</w:t>
+        </w:r>
+      </w:hyperlink>
+      <w:r>
+        <w:rPr>
+          <w:rFonts w:ascii="Segoe UI" w:hAnsi="Segoe UI" w:cs="Segoe UI"/>
+          <w:color w:val="333333"/>
+          <w:shd w:val="clear" w:color="auto" w:fill="FFFFFF"/>
+        </w:rPr>
+        <w:t>，用于地理数据可视化的</w:t>
+      </w:r>
+      <w:hyperlink r:id="rId20" w:anchor="series-map" w:tgtFrame="_blank" w:history="1">
+        <w:r>
+          <w:rPr>
+            <w:rStyle w:val="a7"/>
+            <w:rFonts w:ascii="Segoe UI" w:hAnsi="Segoe UI" w:cs="Segoe UI"/>
+            <w:color w:val="337AB7"/>
+            <w:shd w:val="clear" w:color="auto" w:fill="FFFFFF"/>
+          </w:rPr>
+          <w:t>地图</w:t>
+        </w:r>
+      </w:hyperlink>
+      <w:r>
+        <w:rPr>
+          <w:rFonts w:ascii="Segoe UI" w:hAnsi="Segoe UI" w:cs="Segoe UI"/>
+          <w:color w:val="333333"/>
+          <w:shd w:val="clear" w:color="auto" w:fill="FFFFFF"/>
+        </w:rPr>
+        <w:t>、</w:t>
+      </w:r>
+      <w:hyperlink r:id="rId21" w:anchor="series-heatmap" w:tgtFrame="_blank" w:history="1">
+        <w:r>
+          <w:rPr>
+            <w:rStyle w:val="a7"/>
+            <w:rFonts w:ascii="Segoe UI" w:hAnsi="Segoe UI" w:cs="Segoe UI"/>
+            <w:color w:val="337AB7"/>
+            <w:shd w:val="clear" w:color="auto" w:fill="FFFFFF"/>
+          </w:rPr>
+          <w:t>热力图</w:t>
+        </w:r>
+      </w:hyperlink>
+      <w:r>
+        <w:rPr>
+          <w:rFonts w:ascii="Segoe UI" w:hAnsi="Segoe UI" w:cs="Segoe UI"/>
+          <w:color w:val="333333"/>
+          <w:shd w:val="clear" w:color="auto" w:fill="FFFFFF"/>
+        </w:rPr>
+        <w:t>、</w:t>
+      </w:r>
+      <w:hyperlink r:id="rId22" w:anchor="series-lines" w:tgtFrame="_blank" w:history="1">
+        <w:r>
+          <w:rPr>
+            <w:rStyle w:val="a7"/>
+            <w:rFonts w:ascii="Segoe UI" w:hAnsi="Segoe UI" w:cs="Segoe UI"/>
+            <w:color w:val="337AB7"/>
+            <w:shd w:val="clear" w:color="auto" w:fill="FFFFFF"/>
+          </w:rPr>
+          <w:t>线图</w:t>
+        </w:r>
+      </w:hyperlink>
+      <w:r>
+        <w:rPr>
+          <w:rFonts w:ascii="Segoe UI" w:hAnsi="Segoe UI" w:cs="Segoe UI"/>
+          <w:color w:val="333333"/>
+          <w:shd w:val="clear" w:color="auto" w:fill="FFFFFF"/>
+        </w:rPr>
+        <w:t>，用于关系数据可视化的</w:t>
+      </w:r>
+      <w:hyperlink r:id="rId23" w:anchor="series-graph" w:tgtFrame="_blank" w:history="1">
+        <w:r>
+          <w:rPr>
+            <w:rStyle w:val="a7"/>
+            <w:rFonts w:ascii="Segoe UI" w:hAnsi="Segoe UI" w:cs="Segoe UI"/>
+            <w:color w:val="337AB7"/>
+            <w:shd w:val="clear" w:color="auto" w:fill="FFFFFF"/>
+          </w:rPr>
+          <w:t>关系图</w:t>
+        </w:r>
+      </w:hyperlink>
+      <w:r>
+        <w:rPr>
+          <w:rFonts w:ascii="Segoe UI" w:hAnsi="Segoe UI" w:cs="Segoe UI"/>
+          <w:color w:val="333333"/>
+          <w:shd w:val="clear" w:color="auto" w:fill="FFFFFF"/>
+        </w:rPr>
+        <w:t>、</w:t>
+      </w:r>
+      <w:hyperlink r:id="rId24" w:anchor="series-treemap" w:tgtFrame="_blank" w:history="1">
+        <w:r>
+          <w:rPr>
+            <w:rStyle w:val="a7"/>
+            <w:rFonts w:ascii="Segoe UI" w:hAnsi="Segoe UI" w:cs="Segoe UI"/>
+            <w:color w:val="337AB7"/>
+            <w:shd w:val="clear" w:color="auto" w:fill="FFFFFF"/>
+          </w:rPr>
+          <w:t>treemap</w:t>
+        </w:r>
+      </w:hyperlink>
+      <w:r>
+        <w:rPr>
+          <w:rFonts w:ascii="Segoe UI" w:hAnsi="Segoe UI" w:cs="Segoe UI"/>
+          <w:color w:val="333333"/>
+          <w:shd w:val="clear" w:color="auto" w:fill="FFFFFF"/>
+        </w:rPr>
+        <w:t>、</w:t>
+      </w:r>
+      <w:hyperlink r:id="rId25" w:anchor="series-sunburst" w:history="1">
+        <w:r>
+          <w:rPr>
+            <w:rStyle w:val="a7"/>
+            <w:rFonts w:ascii="Segoe UI" w:hAnsi="Segoe UI" w:cs="Segoe UI"/>
+            <w:color w:val="337AB7"/>
+            <w:shd w:val="clear" w:color="auto" w:fill="FFFFFF"/>
+          </w:rPr>
+          <w:t>旭日图</w:t>
+        </w:r>
+      </w:hyperlink>
+      <w:r>
+        <w:rPr>
+          <w:rFonts w:ascii="Segoe UI" w:hAnsi="Segoe UI" w:cs="Segoe UI"/>
+          <w:color w:val="333333"/>
+          <w:shd w:val="clear" w:color="auto" w:fill="FFFFFF"/>
+        </w:rPr>
+        <w:t>，多维数据可视化的</w:t>
+      </w:r>
+      <w:hyperlink r:id="rId26" w:anchor="series-parallel" w:tgtFrame="_blank" w:history="1">
+        <w:r>
+          <w:rPr>
+            <w:rStyle w:val="a7"/>
+            <w:rFonts w:ascii="Segoe UI" w:hAnsi="Segoe UI" w:cs="Segoe UI"/>
+            <w:color w:val="337AB7"/>
+            <w:shd w:val="clear" w:color="auto" w:fill="FFFFFF"/>
+          </w:rPr>
+          <w:t>平行坐标</w:t>
+        </w:r>
+      </w:hyperlink>
+      <w:r>
+        <w:rPr>
+          <w:rFonts w:ascii="Segoe UI" w:hAnsi="Segoe UI" w:cs="Segoe UI"/>
+          <w:color w:val="333333"/>
+          <w:shd w:val="clear" w:color="auto" w:fill="FFFFFF"/>
+        </w:rPr>
+        <w:t>，还有用于</w:t>
+      </w:r>
+      <w:r>
+        <w:rPr>
+          <w:rFonts w:ascii="Segoe UI" w:hAnsi="Segoe UI" w:cs="Segoe UI"/>
+          <w:color w:val="333333"/>
+          <w:shd w:val="clear" w:color="auto" w:fill="FFFFFF"/>
+        </w:rPr>
+        <w:t xml:space="preserve"> BI </w:t>
+      </w:r>
+      <w:r>
+        <w:rPr>
+          <w:rFonts w:ascii="Segoe UI" w:hAnsi="Segoe UI" w:cs="Segoe UI"/>
+          <w:color w:val="333333"/>
+          <w:shd w:val="clear" w:color="auto" w:fill="FFFFFF"/>
+        </w:rPr>
+        <w:t>的</w:t>
+      </w:r>
+      <w:hyperlink r:id="rId27" w:anchor="series-funnel" w:tgtFrame="_blank" w:history="1">
+        <w:r>
+          <w:rPr>
+            <w:rStyle w:val="a7"/>
+            <w:rFonts w:ascii="Segoe UI" w:hAnsi="Segoe UI" w:cs="Segoe UI"/>
+            <w:color w:val="337AB7"/>
+            <w:shd w:val="clear" w:color="auto" w:fill="FFFFFF"/>
+          </w:rPr>
+          <w:t>漏斗图</w:t>
+        </w:r>
+      </w:hyperlink>
+      <w:r>
+        <w:rPr>
+          <w:rFonts w:ascii="Segoe UI" w:hAnsi="Segoe UI" w:cs="Segoe UI"/>
+          <w:color w:val="333333"/>
+          <w:shd w:val="clear" w:color="auto" w:fill="FFFFFF"/>
+        </w:rPr>
+        <w:t>，</w:t>
+      </w:r>
+      <w:hyperlink r:id="rId28" w:anchor="series-gauge" w:tgtFrame="_blank" w:history="1">
+        <w:r>
+          <w:rPr>
+            <w:rStyle w:val="a7"/>
+            <w:rFonts w:ascii="Segoe UI" w:hAnsi="Segoe UI" w:cs="Segoe UI"/>
+            <w:color w:val="337AB7"/>
+            <w:shd w:val="clear" w:color="auto" w:fill="FFFFFF"/>
+          </w:rPr>
+          <w:t>仪表盘</w:t>
+        </w:r>
+      </w:hyperlink>
+      <w:r>
+        <w:rPr>
+          <w:rFonts w:ascii="Segoe UI" w:hAnsi="Segoe UI" w:cs="Segoe UI"/>
+          <w:color w:val="333333"/>
+          <w:shd w:val="clear" w:color="auto" w:fill="FFFFFF"/>
+        </w:rPr>
+        <w:t>，并且支持图与图之间的混搭。</w:t>
+      </w:r>
     </w:p>
     <w:sectPr>
       <w:pgSz w:w="11906" w:h="16838"/>

</xml_diff>